<commit_message>
add ALPIDE, Neutron interaction, Introduction, Pixel sensors, semiconductors and updated the rest
</commit_message>
<xml_diff>
--- a/Neutron detectors (first draft).docx
+++ b/Neutron detectors (first draft).docx
@@ -44,7 +44,19 @@
         <w:rPr>
           <w:lang w:val="en-US"/>
         </w:rPr>
-        <w:t xml:space="preserve">Neutrons are more difficult to detected than other types of radiation. A general particle detector has a sensitive volume and when charged particles travers it they deposit some or all of their energy by ionization. Neutrons are neutral particles and do not interact electromagnetically, thus are not capable of direct ionization. A neutron reacts by hadronic forces, also known as the residual strong force. The hadronic force is a much stronger force than the electromagnetic but has a much shorter interaction range (10^-15m).  This force occurs between hadrons, for instance between a neutron and nucleons of an atom. So, while a neutron may not directly deposit its energy through ionization it can induce a nuclear reaction.  Secondary charged particles may occur from such a reaction and in turn they transfer energy to the detectors sensitive volume. Neutrons can therefore be detected by combining a neutron conversion material with a general particle/radiation detector. </w:t>
+        <w:t xml:space="preserve">Neutrons are more difficult to detected than other types of radiation. A general particle detector has a sensitive volume and when charged particles travers it they deposit some or all of their energy by ionization. Neutrons are neutral particles and do not interact electromagnetically, thus are not capable of direct ionization. A neutron reacts by hadronic forces, also known as the residual strong force. The hadronic force is a much stronger force than the electromagnetic but has a much shorter interaction range (10^-15m).  This force occurs between hadrons, for instance between a neutron and nucleons of an atom. So, while a neutron may not directly deposit its energy through ionization it can induce a nuclear reaction.  Secondary charged particles may occur from such a reaction and in </w:t>
+      </w:r>
+      <w:r>
+        <w:rPr>
+          <w:lang w:val="en-US"/>
+        </w:rPr>
+        <w:t>turn</w:t>
+      </w:r>
+      <w:r>
+        <w:rPr>
+          <w:lang w:val="en-US"/>
+        </w:rPr>
+        <w:t xml:space="preserve"> transfer energy to the detectors sensitive volume. Neutrons can therefore be detected by combining a neutron conversion material with a general particle/radiation detector. </w:t>
       </w:r>
     </w:p>
     <w:p>
@@ -86,6 +98,7 @@
     <w:p>
       <w:pPr>
         <w:rPr>
+          <w:strike/>
           <w:lang w:val="en-US"/>
         </w:rPr>
       </w:pPr>
@@ -149,7 +162,14 @@
         <w:rPr>
           <w:lang w:val="en-US"/>
         </w:rPr>
-        <w:t>. High neutrons exceed the scope of this thesis and will not be discussed any further.</w:t>
+        <w:t xml:space="preserve">. </w:t>
+      </w:r>
+      <w:r>
+        <w:rPr>
+          <w:strike/>
+          <w:lang w:val="en-US"/>
+        </w:rPr>
+        <w:t>High neutrons exceed the scope of this thesis and will not be discussed any further.</w:t>
       </w:r>
     </w:p>
     <w:p>
@@ -269,31 +289,20 @@
     <w:p>
       <w:pPr>
         <w:rPr>
-          <w:i/>
-          <w:iCs/>
-          <w:lang w:val="en-US"/>
-        </w:rPr>
-      </w:pPr>
-      <w:r>
-        <w:rPr>
-          <w:i/>
-          <w:iCs/>
-          <w:lang w:val="en-US"/>
-        </w:rPr>
-        <w:t xml:space="preserve">A high reaction cross section of the conversion material is an important trait of neutron detectors and ensures a high detection efficiency. For this reason, slow neutrons are preferred </w:t>
-      </w:r>
-    </w:p>
-    <w:p>
-      <w:pPr>
-        <w:rPr>
-          <w:lang w:val="en-US"/>
-        </w:rPr>
-      </w:pPr>
-      <w:r>
-        <w:rPr>
-          <w:lang w:val="en-US"/>
-        </w:rPr>
-        <w:t xml:space="preserve">Another important trait of </w:t>
+          <w:lang w:val="en-US"/>
+        </w:rPr>
+      </w:pPr>
+      <w:r>
+        <w:rPr>
+          <w:lang w:val="en-US"/>
+        </w:rPr>
+        <w:t>An</w:t>
+      </w:r>
+      <w:r>
+        <w:rPr>
+          <w:lang w:val="en-US"/>
+        </w:rPr>
+        <w:t xml:space="preserve"> important trait of </w:t>
       </w:r>
       <w:r>
         <w:rPr>
@@ -354,6 +363,26 @@
           <w:lang w:val="en-US"/>
         </w:rPr>
         <w:t>In intense gamma-fields, however, the accumulation of photon signals can become a problem.</w:t>
+      </w:r>
+    </w:p>
+    <w:p>
+      <w:pPr>
+        <w:rPr>
+          <w:lang w:val="en-US"/>
+        </w:rPr>
+      </w:pPr>
+      <w:r>
+        <w:rPr>
+          <w:lang w:val="en-US"/>
+        </w:rPr>
+        <w:t xml:space="preserve">Another equally important characteristic of nuclear reactions in neutron detection is a sufficiently large neutron cross section to ensure a high efficiency. </w:t>
+      </w:r>
+      <w:r>
+        <w:rPr>
+          <w:color w:val="7F7F7F" w:themeColor="text1" w:themeTint="80"/>
+          <w:lang w:val="en-US"/>
+        </w:rPr>
+        <w:t xml:space="preserve">Since many reactions favor thermal neutrons these …. </w:t>
       </w:r>
     </w:p>
     <w:p>
@@ -425,7 +454,31 @@
         <w:rPr>
           <w:lang w:val="en-US"/>
         </w:rPr>
-        <w:t xml:space="preserve">are exoergic reactions and radiative capture. Nuclear reactions mainly used in neutron detection are </w:t>
+        <w:t>are exoergic reactions and radiative capture.</w:t>
+      </w:r>
+      <w:r>
+        <w:rPr>
+          <w:lang w:val="en-US"/>
+        </w:rPr>
+        <w:t xml:space="preserve"> Typical</w:t>
+      </w:r>
+      <w:r>
+        <w:rPr>
+          <w:lang w:val="en-US"/>
+        </w:rPr>
+        <w:t xml:space="preserve"> </w:t>
+      </w:r>
+      <w:r>
+        <w:rPr>
+          <w:lang w:val="en-US"/>
+        </w:rPr>
+        <w:t>n</w:t>
+      </w:r>
+      <w:r>
+        <w:rPr>
+          <w:lang w:val="en-US"/>
+        </w:rPr>
+        <w:t xml:space="preserve">uclear reactions used in neutron detection are </w:t>
       </w:r>
       <w:r>
         <w:rPr>
@@ -534,14 +587,7 @@
           <w:color w:val="000000"/>
           <w:lang w:val="en-US"/>
         </w:rPr>
-        <w:t>classified as</w:t>
-      </w:r>
-      <w:r>
-        <w:rPr>
-          <w:color w:val="000000"/>
-          <w:lang w:val="en-US"/>
-        </w:rPr>
-        <w:t xml:space="preserve"> </w:t>
+        <w:t xml:space="preserve">classified as </w:t>
       </w:r>
       <w:r>
         <w:rPr>
@@ -768,7 +814,6 @@
         </w:rPr>
         <w:t xml:space="preserve">and can be used as neutron indicators along with the emitted alpha </w:t>
       </w:r>
-      <w:proofErr w:type="gramStart"/>
       <w:r>
         <w:rPr>
           <w:color w:val="000000"/>
@@ -781,9 +826,8 @@
           <w:color w:val="000000"/>
           <w:lang w:val="en-US"/>
         </w:rPr>
-        <w:t>(</w:t>
-      </w:r>
-      <w:proofErr w:type="gramEnd"/>
+        <w:t xml:space="preserve"> (</w:t>
+      </w:r>
       <w:r>
         <w:rPr>
           <w:color w:val="4472C4" w:themeColor="accent1"/>
@@ -1516,7 +1560,44 @@
         <w:rPr>
           <w:lang w:val="en-US"/>
         </w:rPr>
-        <w:t xml:space="preserve">) has been proposed as an alternative to He-3 proportional counters. Historically </w:t>
+        <w:t xml:space="preserve">) has been proposed as an alternative to He-3 proportional counters. Historically gadolinium is known as a neutron poison due to its high neutron absorption characteristics. Neutron capture in gadolinium is a nuclear reaction categorized as radiative capture. </w:t>
+      </w:r>
+    </w:p>
+    <w:p>
+      <w:pPr>
+        <w:rPr>
+          <w:lang w:val="en-US"/>
+        </w:rPr>
+      </w:pPr>
+      <w:r>
+        <w:rPr>
+          <w:lang w:val="en-US"/>
+        </w:rPr>
+        <w:t>In consideration of neutron detection, gadolinium is a very attractive converter material due to its huge absorption cross-section for thermal neutrons.</w:t>
+      </w:r>
+      <w:r>
+        <w:rPr>
+          <w:lang w:val="en-US"/>
+        </w:rPr>
+        <w:t xml:space="preserve"> The gadolinium isotope</w:t>
+      </w:r>
+      <w:r>
+        <w:rPr>
+          <w:lang w:val="en-US"/>
+        </w:rPr>
+        <w:t xml:space="preserve"> Gd-157 has in fact the largest cross-section for any known stable isotope </w:t>
+      </w:r>
+      <w:r>
+        <w:rPr>
+          <w:lang w:val="en-US"/>
+        </w:rPr>
+        <w:t>of</w:t>
+      </w:r>
+      <w:r>
+        <w:rPr>
+          <w:lang w:val="en-US"/>
+        </w:rPr>
+        <w:t xml:space="preserve"> a whopping 254000 barns. That is ?? times larger than the thermal reaction probability of He-3! The most common </w:t>
       </w:r>
       <w:r>
         <w:rPr>
@@ -1528,44 +1609,7 @@
         <w:rPr>
           <w:lang w:val="en-US"/>
         </w:rPr>
-        <w:t xml:space="preserve">is known as a neutron poison due to its high neutron absorption characteristics. Neutron capture in gadolinium is a nuclear reaction categorized as radiative capture. </w:t>
-      </w:r>
-    </w:p>
-    <w:p>
-      <w:pPr>
-        <w:rPr>
-          <w:lang w:val="en-US"/>
-        </w:rPr>
-      </w:pPr>
-      <w:r>
-        <w:rPr>
-          <w:lang w:val="en-US"/>
-        </w:rPr>
-        <w:t>In consideration of neutron detection, gadolinium is a very attractive converter material due to its huge absorption cross-section for thermal neutrons.</w:t>
-      </w:r>
-      <w:r>
-        <w:rPr>
-          <w:lang w:val="en-US"/>
-        </w:rPr>
-        <w:t xml:space="preserve"> The </w:t>
-      </w:r>
-      <w:r>
-        <w:rPr>
-          <w:lang w:val="en-US"/>
-        </w:rPr>
-        <w:t>gadolinium</w:t>
-      </w:r>
-      <w:r>
-        <w:rPr>
-          <w:lang w:val="en-US"/>
-        </w:rPr>
-        <w:t xml:space="preserve"> isotope</w:t>
-      </w:r>
-      <w:r>
-        <w:rPr>
-          <w:lang w:val="en-US"/>
-        </w:rPr>
-        <w:t xml:space="preserve"> Gd-157 has in fact the largest cross-section for any known stable isotope </w:t>
+        <w:t xml:space="preserve">isotopes used in neutron conversion are Gd-155 and Gd-157 for their high reaction probability. The abundance </w:t>
       </w:r>
       <w:r>
         <w:rPr>
@@ -1577,30 +1621,6 @@
         <w:rPr>
           <w:lang w:val="en-US"/>
         </w:rPr>
-        <w:t xml:space="preserve"> a whopping 254000 barns. That is ?? times larger than the thermal reaction probability of He-3! The most common </w:t>
-      </w:r>
-      <w:r>
-        <w:rPr>
-          <w:lang w:val="en-US"/>
-        </w:rPr>
-        <w:t xml:space="preserve">gadolinium </w:t>
-      </w:r>
-      <w:r>
-        <w:rPr>
-          <w:lang w:val="en-US"/>
-        </w:rPr>
-        <w:t xml:space="preserve">isotopes used in neutron conversion are Gd-155 and Gd-157 for their high reaction probability. The abundance </w:t>
-      </w:r>
-      <w:r>
-        <w:rPr>
-          <w:lang w:val="en-US"/>
-        </w:rPr>
-        <w:t>of</w:t>
-      </w:r>
-      <w:r>
-        <w:rPr>
-          <w:lang w:val="en-US"/>
-        </w:rPr>
         <w:t xml:space="preserve"> Gd-155 and Gd-157 is % and %, respectively. </w:t>
       </w:r>
     </w:p>
@@ -1634,47 +1654,111 @@
         <w:rPr>
           <w:lang w:val="en-US"/>
         </w:rPr>
-        <w:t xml:space="preserve">Not only do the reactions possess a high probability for thermal neutrons, they also yield a significant amount of energy. This energy is released in the form of gamma-transitions and gives rise to prompt gamma-rays and electrons, i.e. signal generating radiation. </w:t>
-      </w:r>
-    </w:p>
-    <w:p>
-      <w:pPr>
-        <w:rPr>
-          <w:lang w:val="en-US"/>
-        </w:rPr>
-      </w:pPr>
-      <w:r>
-        <w:rPr>
-          <w:lang w:val="en-US"/>
-        </w:rPr>
+        <w:t xml:space="preserve">Not only do the </w:t>
+      </w:r>
+      <w:r>
+        <w:rPr>
+          <w:lang w:val="en-US"/>
+        </w:rPr>
+        <w:t xml:space="preserve">capture </w:t>
+      </w:r>
+      <w:r>
+        <w:rPr>
+          <w:lang w:val="en-US"/>
+        </w:rPr>
+        <w:t xml:space="preserve">reactions possess a high probability for thermal neutrons, they also yield a significant amount of energy. This energy is released in the form of gamma-transitions and gives rise to prompt gamma-rays and electrons, i.e. signal generating radiation. </w:t>
+      </w:r>
+    </w:p>
+    <w:p>
+      <w:pPr>
+        <w:rPr>
+          <w:lang w:val="en-US"/>
+        </w:rPr>
+      </w:pPr>
+    </w:p>
+    <w:p>
+      <w:pPr>
+        <w:rPr>
+          <w:color w:val="7F7F7F" w:themeColor="text1" w:themeTint="80"/>
+          <w:lang w:val="en-US"/>
+        </w:rPr>
+      </w:pPr>
+      <w:r>
+        <w:rPr>
+          <w:color w:val="7F7F7F" w:themeColor="text1" w:themeTint="80"/>
+          <w:lang w:val="en-US"/>
+        </w:rPr>
+        <w:t>Gadolinium has been tested with a variety of detector designs</w:t>
+      </w:r>
+      <w:proofErr w:type="gramStart"/>
+      <w:r>
+        <w:rPr>
+          <w:color w:val="7F7F7F" w:themeColor="text1" w:themeTint="80"/>
+          <w:lang w:val="en-US"/>
+        </w:rPr>
+        <w:t>. ??</w:t>
+      </w:r>
+      <w:proofErr w:type="gramEnd"/>
+      <w:r>
+        <w:rPr>
+          <w:color w:val="7F7F7F" w:themeColor="text1" w:themeTint="80"/>
+          <w:lang w:val="en-US"/>
+        </w:rPr>
+        <w:t xml:space="preserve"> </w:t>
+      </w:r>
+    </w:p>
+    <w:p>
+      <w:pPr>
+        <w:rPr>
+          <w:color w:val="7F7F7F" w:themeColor="text1" w:themeTint="80"/>
+          <w:lang w:val="en-US"/>
+        </w:rPr>
+      </w:pPr>
+    </w:p>
+    <w:p>
+      <w:pPr>
+        <w:rPr>
+          <w:color w:val="7F7F7F" w:themeColor="text1" w:themeTint="80"/>
+          <w:lang w:val="en-US"/>
+        </w:rPr>
+      </w:pPr>
+      <w:r>
+        <w:rPr>
+          <w:color w:val="7F7F7F" w:themeColor="text1" w:themeTint="80"/>
+          <w:lang w:val="en-US"/>
+        </w:rPr>
+        <w:lastRenderedPageBreak/>
         <w:t xml:space="preserve">Gadolinium comes in </w:t>
       </w:r>
     </w:p>
     <w:p>
       <w:pPr>
         <w:rPr>
-          <w:lang w:val="en-US"/>
-        </w:rPr>
-      </w:pPr>
-    </w:p>
-    <w:p>
-      <w:pPr>
-        <w:rPr>
-          <w:lang w:val="en-US"/>
-        </w:rPr>
-      </w:pPr>
-    </w:p>
-    <w:p>
-      <w:pPr>
-        <w:rPr>
-          <w:lang w:val="en-US"/>
-        </w:rPr>
-      </w:pPr>
-      <w:r>
-        <w:rPr>
-          <w:lang w:val="en-US"/>
-        </w:rPr>
-        <w:lastRenderedPageBreak/>
+          <w:color w:val="7F7F7F" w:themeColor="text1" w:themeTint="80"/>
+          <w:lang w:val="en-US"/>
+        </w:rPr>
+      </w:pPr>
+    </w:p>
+    <w:p>
+      <w:pPr>
+        <w:rPr>
+          <w:color w:val="7F7F7F" w:themeColor="text1" w:themeTint="80"/>
+          <w:lang w:val="en-US"/>
+        </w:rPr>
+      </w:pPr>
+    </w:p>
+    <w:p>
+      <w:pPr>
+        <w:rPr>
+          <w:color w:val="7F7F7F" w:themeColor="text1" w:themeTint="80"/>
+          <w:lang w:val="en-US"/>
+        </w:rPr>
+      </w:pPr>
+      <w:r>
+        <w:rPr>
+          <w:color w:val="7F7F7F" w:themeColor="text1" w:themeTint="80"/>
+          <w:lang w:val="en-US"/>
+        </w:rPr>
         <w:t>[reflecting on what you just read about reactions and conversion materials]</w:t>
       </w:r>
     </w:p>
@@ -1686,47 +1770,55 @@
           <w:numId w:val="2"/>
         </w:numPr>
         <w:rPr>
-          <w:lang w:val="en-US"/>
-        </w:rPr>
-      </w:pPr>
-      <w:r>
-        <w:rPr>
+          <w:color w:val="7F7F7F" w:themeColor="text1" w:themeTint="80"/>
+          <w:lang w:val="en-US"/>
+        </w:rPr>
+      </w:pPr>
+      <w:r>
+        <w:rPr>
+          <w:color w:val="7F7F7F" w:themeColor="text1" w:themeTint="80"/>
           <w:lang w:val="en-US"/>
         </w:rPr>
         <w:t xml:space="preserve">Most reactions, and therefore also neutron detectors, favor slow (thermal) </w:t>
       </w:r>
       <w:r>
         <w:rPr>
+          <w:color w:val="7F7F7F" w:themeColor="text1" w:themeTint="80"/>
           <w:lang w:val="en-US"/>
         </w:rPr>
         <w:t>neutrons</w:t>
       </w:r>
       <w:r>
         <w:rPr>
+          <w:color w:val="7F7F7F" w:themeColor="text1" w:themeTint="80"/>
           <w:lang w:val="en-US"/>
         </w:rPr>
         <w:t>, except for those based on elastic scattering where cross section</w:t>
       </w:r>
       <w:r>
         <w:rPr>
+          <w:color w:val="7F7F7F" w:themeColor="text1" w:themeTint="80"/>
           <w:lang w:val="en-US"/>
         </w:rPr>
         <w:t>s are</w:t>
       </w:r>
       <w:r>
         <w:rPr>
+          <w:color w:val="7F7F7F" w:themeColor="text1" w:themeTint="80"/>
           <w:lang w:val="en-US"/>
         </w:rPr>
         <w:t xml:space="preserve"> larg</w:t>
       </w:r>
       <w:r>
         <w:rPr>
+          <w:color w:val="7F7F7F" w:themeColor="text1" w:themeTint="80"/>
           <w:lang w:val="en-US"/>
         </w:rPr>
         <w:t>e</w:t>
       </w:r>
       <w:r>
         <w:rPr>
+          <w:color w:val="7F7F7F" w:themeColor="text1" w:themeTint="80"/>
           <w:lang w:val="en-US"/>
         </w:rPr>
         <w:t xml:space="preserve"> for highly energetic, fast neutrons.  </w:t>
@@ -1740,59 +1832,69 @@
           <w:numId w:val="2"/>
         </w:numPr>
         <w:rPr>
-          <w:lang w:val="en-US"/>
-        </w:rPr>
-      </w:pPr>
-      <w:r>
-        <w:rPr>
+          <w:color w:val="7F7F7F" w:themeColor="text1" w:themeTint="80"/>
+          <w:lang w:val="en-US"/>
+        </w:rPr>
+      </w:pPr>
+      <w:r>
+        <w:rPr>
+          <w:color w:val="7F7F7F" w:themeColor="text1" w:themeTint="80"/>
           <w:lang w:val="en-US"/>
         </w:rPr>
         <w:t>Favored conversion materials are those with a large</w:t>
       </w:r>
       <w:r>
         <w:rPr>
+          <w:color w:val="7F7F7F" w:themeColor="text1" w:themeTint="80"/>
           <w:lang w:val="en-US"/>
         </w:rPr>
         <w:t xml:space="preserve"> </w:t>
       </w:r>
       <w:r>
         <w:rPr>
+          <w:color w:val="7F7F7F" w:themeColor="text1" w:themeTint="80"/>
           <w:lang w:val="en-US"/>
         </w:rPr>
         <w:t xml:space="preserve">reaction </w:t>
       </w:r>
       <w:r>
         <w:rPr>
+          <w:color w:val="7F7F7F" w:themeColor="text1" w:themeTint="80"/>
           <w:lang w:val="en-US"/>
         </w:rPr>
         <w:t>cross section (</w:t>
       </w:r>
       <w:r>
         <w:rPr>
+          <w:color w:val="7F7F7F" w:themeColor="text1" w:themeTint="80"/>
           <w:lang w:val="en-US"/>
         </w:rPr>
         <w:t>high neutron conversion probability</w:t>
       </w:r>
       <w:r>
         <w:rPr>
+          <w:color w:val="7F7F7F" w:themeColor="text1" w:themeTint="80"/>
           <w:lang w:val="en-US"/>
         </w:rPr>
         <w:t>) and high q-value (</w:t>
       </w:r>
       <w:r>
         <w:rPr>
+          <w:color w:val="7F7F7F" w:themeColor="text1" w:themeTint="80"/>
           <w:lang w:val="en-US"/>
         </w:rPr>
         <w:t xml:space="preserve">for better </w:t>
       </w:r>
       <w:r>
         <w:rPr>
+          <w:color w:val="7F7F7F" w:themeColor="text1" w:themeTint="80"/>
           <w:lang w:val="en-US"/>
         </w:rPr>
         <w:t>gamma discrimination)</w:t>
       </w:r>
       <w:r>
         <w:rPr>
+          <w:color w:val="7F7F7F" w:themeColor="text1" w:themeTint="80"/>
           <w:lang w:val="en-US"/>
         </w:rPr>
         <w:t xml:space="preserve">. </w:t>
@@ -1806,83 +1908,599 @@
           <w:numId w:val="2"/>
         </w:numPr>
         <w:rPr>
-          <w:lang w:val="en-US"/>
-        </w:rPr>
-      </w:pPr>
-      <w:r>
-        <w:rPr>
-          <w:lang w:val="en-US"/>
-        </w:rPr>
-        <w:t>Different types of reactions a</w:t>
-      </w:r>
-      <w:r>
-        <w:rPr>
-          <w:lang w:val="en-US"/>
-        </w:rPr>
-        <w:t>vailable in different forms</w:t>
-      </w:r>
-      <w:r>
-        <w:rPr>
-          <w:lang w:val="en-US"/>
-        </w:rPr>
-        <w:t xml:space="preserve">, allows us to transform most particle detectors into neutron sensitive devices. </w:t>
-      </w:r>
-    </w:p>
-    <w:p>
-      <w:pPr>
-        <w:rPr>
-          <w:lang w:val="en-US"/>
-        </w:rPr>
-      </w:pPr>
-    </w:p>
-    <w:p>
-      <w:pPr>
-        <w:rPr>
-          <w:lang w:val="en-US"/>
-        </w:rPr>
-      </w:pPr>
-    </w:p>
-    <w:p>
-      <w:pPr>
-        <w:rPr>
-          <w:b/>
-          <w:bCs/>
-          <w:lang w:val="en-US"/>
-        </w:rPr>
-      </w:pPr>
-      <w:r>
-        <w:rPr>
-          <w:b/>
-          <w:bCs/>
-          <w:lang w:val="en-US"/>
-        </w:rPr>
-        <w:t>Neutron detectors</w:t>
-      </w:r>
-      <w:r>
-        <w:rPr>
-          <w:b/>
-          <w:bCs/>
-          <w:lang w:val="en-US"/>
-        </w:rPr>
-        <w:t xml:space="preserve"> (state of the art?)</w:t>
-      </w:r>
-    </w:p>
-    <w:p>
-      <w:pPr>
-        <w:rPr>
-          <w:lang w:val="en-US"/>
-        </w:rPr>
-      </w:pPr>
+          <w:color w:val="7F7F7F" w:themeColor="text1" w:themeTint="80"/>
+          <w:lang w:val="en-US"/>
+        </w:rPr>
+      </w:pPr>
+      <w:r>
+        <w:rPr>
+          <w:color w:val="7F7F7F" w:themeColor="text1" w:themeTint="80"/>
+          <w:lang w:val="en-US"/>
+        </w:rPr>
+        <w:t xml:space="preserve">Different types of reactions available in different forms, allows us to transform most particle detectors into neutron sensitive devices. </w:t>
+      </w:r>
+    </w:p>
+    <w:p>
+      <w:pPr>
+        <w:rPr>
+          <w:lang w:val="en-US"/>
+        </w:rPr>
+      </w:pPr>
+    </w:p>
+    <w:p>
+      <w:pPr>
+        <w:rPr>
+          <w:lang w:val="en-US"/>
+        </w:rPr>
+      </w:pPr>
+      <w:r>
+        <w:rPr>
+          <w:lang w:val="en-US"/>
+        </w:rPr>
+        <w:t>In principle, any particle detector can be</w:t>
+      </w:r>
+      <w:r>
+        <w:rPr>
+          <w:lang w:val="en-US"/>
+        </w:rPr>
+        <w:t>come a decent neutron detector by coupling</w:t>
+      </w:r>
+      <w:r>
+        <w:rPr>
+          <w:lang w:val="en-US"/>
+        </w:rPr>
+        <w:t xml:space="preserve"> with a conversion material</w:t>
+      </w:r>
+      <w:r>
+        <w:rPr>
+          <w:lang w:val="en-US"/>
+        </w:rPr>
+        <w:t xml:space="preserve"> based off of a nuclear reaction, such as those mentioned above. </w:t>
+      </w:r>
+    </w:p>
+    <w:p>
+      <w:pPr>
+        <w:rPr>
+          <w:lang w:val="en-US"/>
+        </w:rPr>
+      </w:pPr>
+    </w:p>
+    <w:p>
+      <w:pPr>
+        <w:rPr>
+          <w:lang w:val="en-US"/>
+        </w:rPr>
+      </w:pPr>
+      <w:r>
+        <w:rPr>
+          <w:lang w:val="en-US"/>
+        </w:rPr>
+        <w:t xml:space="preserve">There are many different methods for detecting neutrons. They can be grouped into two categories: active and passive. Passive methods yield information after irradiation is complete. In contrast, active methods monitor neutron presence in real time. </w:t>
+      </w:r>
+    </w:p>
+    <w:p>
+      <w:pPr>
+        <w:rPr>
+          <w:lang w:val="en-US"/>
+        </w:rPr>
+      </w:pPr>
+      <w:r>
+        <w:rPr>
+          <w:lang w:val="en-US"/>
+        </w:rPr>
+        <w:t xml:space="preserve">Examples of </w:t>
+      </w:r>
+      <w:r>
+        <w:rPr>
+          <w:b/>
+          <w:bCs/>
+          <w:lang w:val="en-US"/>
+        </w:rPr>
+        <w:t>passive detectors</w:t>
+      </w:r>
+      <w:r>
+        <w:rPr>
+          <w:lang w:val="en-US"/>
+        </w:rPr>
+        <w:t xml:space="preserve"> are: </w:t>
+      </w:r>
+      <w:proofErr w:type="spellStart"/>
+      <w:r>
+        <w:rPr>
+          <w:lang w:val="en-US"/>
+        </w:rPr>
+        <w:t>thermoluminescent</w:t>
+      </w:r>
+      <w:proofErr w:type="spellEnd"/>
+      <w:r>
+        <w:rPr>
+          <w:lang w:val="en-US"/>
+        </w:rPr>
+        <w:t>, etched-track, and nuclear-emulsion detectors. Passive detectors do not need a power supply, do not experience any electromagnetic interference and respond well to high-energy radiations. For these reasons, passive detectors are commonly used in areas involving high-energy dosimetry. Nuclear track emulsion is the oldest method of neutron personal dosimetry. (</w:t>
+      </w:r>
+      <w:hyperlink r:id="rId5" w:history="1">
+        <w:r>
+          <w:rPr>
+            <w:rStyle w:val="Hyperlink"/>
+            <w:lang w:val="en-US"/>
+          </w:rPr>
+          <w:t>*</w:t>
+        </w:r>
+      </w:hyperlink>
+      <w:r>
+        <w:rPr>
+          <w:lang w:val="en-US"/>
+        </w:rPr>
+        <w:t>)</w:t>
+      </w:r>
+    </w:p>
+    <w:p>
+      <w:pPr>
+        <w:rPr>
+          <w:lang w:val="en-US"/>
+        </w:rPr>
+      </w:pPr>
+    </w:p>
+    <w:p>
+      <w:pPr>
+        <w:rPr>
+          <w:lang w:val="en-US"/>
+        </w:rPr>
+      </w:pPr>
+      <w:r>
+        <w:rPr>
+          <w:lang w:val="en-US"/>
+        </w:rPr>
+        <w:t>Active neutron detection methods have a wide range of applications like tracking movement of water in plants, providing compositional information on metallic cultural artifacts, and determining the structure of crystalline solids (</w:t>
+      </w:r>
+      <w:proofErr w:type="spellStart"/>
+      <w:r>
+        <w:rPr>
+          <w:lang w:val="en-US"/>
+        </w:rPr>
+        <w:t>Kilde</w:t>
+      </w:r>
+      <w:proofErr w:type="spellEnd"/>
+      <w:r>
+        <w:rPr>
+          <w:lang w:val="en-US"/>
+        </w:rPr>
+        <w:t xml:space="preserve">: Advances in neutron radiography and tomography). </w:t>
+      </w:r>
+      <w:r>
+        <w:rPr>
+          <w:color w:val="4472C4" w:themeColor="accent1"/>
+          <w:lang w:val="en-US"/>
+        </w:rPr>
+        <w:t>+ other examples than just imaging</w:t>
+      </w:r>
+    </w:p>
+    <w:p>
+      <w:pPr>
+        <w:rPr>
+          <w:lang w:val="en-US"/>
+        </w:rPr>
+      </w:pPr>
+      <w:r>
+        <w:rPr>
+          <w:lang w:val="en-US"/>
+        </w:rPr>
+        <w:t xml:space="preserve">A relatively new development is active personal dosimeters (APD). Even though they compete with passive methods, there is still </w:t>
+      </w:r>
+      <w:proofErr w:type="gramStart"/>
+      <w:r>
+        <w:rPr>
+          <w:lang w:val="en-US"/>
+        </w:rPr>
+        <w:t>progres</w:t>
+      </w:r>
+      <w:r>
+        <w:rPr>
+          <w:lang w:val="en-US"/>
+        </w:rPr>
+        <w:t>s</w:t>
+      </w:r>
+      <w:proofErr w:type="gramEnd"/>
+      <w:r>
+        <w:rPr>
+          <w:lang w:val="en-US"/>
+        </w:rPr>
+        <w:t xml:space="preserve"> to be made with respect to energy-dependency. The most important </w:t>
+      </w:r>
+      <w:r>
+        <w:rPr>
+          <w:b/>
+          <w:bCs/>
+          <w:lang w:val="en-US"/>
+        </w:rPr>
+        <w:t>active methods</w:t>
+      </w:r>
+      <w:r>
+        <w:rPr>
+          <w:lang w:val="en-US"/>
+        </w:rPr>
+        <w:t xml:space="preserve"> are those using gaseous detectors, scintillators and semiconductor detectors.</w:t>
+      </w:r>
+    </w:p>
+    <w:p>
+      <w:pPr>
+        <w:rPr>
+          <w:lang w:val="en-US"/>
+        </w:rPr>
+      </w:pPr>
+    </w:p>
+    <w:p>
+      <w:pPr>
+        <w:rPr>
+          <w:b/>
+          <w:bCs/>
+          <w:lang w:val="en-US"/>
+        </w:rPr>
+      </w:pPr>
+      <w:r>
+        <w:rPr>
+          <w:b/>
+          <w:bCs/>
+          <w:lang w:val="en-US"/>
+        </w:rPr>
+        <w:t>The basic particle detector</w:t>
+      </w:r>
+    </w:p>
+    <w:p>
+      <w:pPr>
+        <w:rPr>
+          <w:i/>
+          <w:iCs/>
+          <w:u w:val="single"/>
+          <w:lang w:val="en-US"/>
+        </w:rPr>
+      </w:pPr>
+      <w:r>
+        <w:rPr>
+          <w:i/>
+          <w:iCs/>
+          <w:u w:val="single"/>
+          <w:lang w:val="en-US"/>
+        </w:rPr>
+        <w:t>The sensitive volume</w:t>
+      </w:r>
+    </w:p>
+    <w:p>
+      <w:pPr>
+        <w:rPr>
+          <w:lang w:val="en-US"/>
+        </w:rPr>
+      </w:pPr>
+      <w:r>
+        <w:rPr>
+          <w:lang w:val="en-US"/>
+        </w:rPr>
+        <w:t xml:space="preserve">One of the major components of a particle detector is the sensitive volume. In gas detectors this volume is filled with, intuitively enough, gas. In semiconductors a solid material fills the volume. Scintillators may incorporate material of either gas, liquid or solids, depending on detector application and requirements. </w:t>
+      </w:r>
+    </w:p>
+    <w:p>
+      <w:pPr>
+        <w:rPr>
+          <w:lang w:val="en-US"/>
+        </w:rPr>
+      </w:pPr>
+      <w:r>
+        <w:rPr>
+          <w:lang w:val="en-US"/>
+        </w:rPr>
+        <w:t xml:space="preserve">Incoming radiation interacts with the sensitive volume and one way or another create electrical charges responsible for a detector signal. The radiation may produce charge carries directly, like in gas detectors (ion pairs) and semiconductors (electron-hole pairs), or cause a process which subsequently produce charge carriers, like in scintillators (photoelectrons). </w:t>
+      </w:r>
+    </w:p>
+    <w:p>
+      <w:pPr>
+        <w:rPr>
+          <w:lang w:val="en-US"/>
+        </w:rPr>
+      </w:pPr>
+    </w:p>
+    <w:p>
+      <w:pPr>
+        <w:rPr>
+          <w:lang w:val="en-US"/>
+        </w:rPr>
+      </w:pPr>
+      <w:r>
+        <w:rPr>
+          <w:lang w:val="en-US"/>
+        </w:rPr>
+        <w:t>*</w:t>
+      </w:r>
+      <w:r>
+        <w:rPr>
+          <w:lang w:val="en-US"/>
+        </w:rPr>
+        <w:t>Since semiconductors incorporate solids they are often referred to as “solid-state” detectors. This is, however, somewhat ambiguous as scintillators may also utilize solids and thus can be solid-state detectors as well. It would not be wrong to call the latter by the former, though it is not commonly done. From here on out, the term solid-state refers to semiconductors alone.</w:t>
+      </w:r>
+    </w:p>
+    <w:p>
+      <w:pPr>
+        <w:rPr>
+          <w:lang w:val="en-US"/>
+        </w:rPr>
+      </w:pPr>
+    </w:p>
+    <w:p>
+      <w:pPr>
+        <w:rPr>
+          <w:rFonts w:cstheme="majorHAnsi"/>
+          <w:lang w:val="en-US"/>
+        </w:rPr>
+      </w:pPr>
+    </w:p>
+    <w:p>
+      <w:pPr>
+        <w:rPr>
+          <w:rFonts w:ascii="Calibri" w:eastAsia="Times New Roman" w:hAnsi="Calibri" w:cs="Times New Roman"/>
+          <w:sz w:val="22"/>
+          <w:szCs w:val="22"/>
+          <w:u w:val="single"/>
+          <w:lang w:val="en-US" w:eastAsia="en-GB"/>
+        </w:rPr>
+      </w:pPr>
+      <w:r>
+        <w:rPr>
+          <w:rFonts w:ascii="Calibri" w:eastAsia="Times New Roman" w:hAnsi="Calibri" w:cs="Times New Roman"/>
+          <w:sz w:val="22"/>
+          <w:szCs w:val="22"/>
+          <w:u w:val="single"/>
+          <w:lang w:val="en-US" w:eastAsia="en-GB"/>
+        </w:rPr>
+        <w:t>GAS DETECTORS</w:t>
+      </w:r>
+    </w:p>
+    <w:p>
+      <w:pPr>
+        <w:rPr>
+          <w:lang w:val="en-US" w:eastAsia="en-GB"/>
+        </w:rPr>
+      </w:pPr>
+      <w:r>
+        <w:rPr>
+          <w:lang w:val="en-US" w:eastAsia="en-GB"/>
+        </w:rPr>
+        <w:t xml:space="preserve">The basic components of a gas detector are the gas-filled chamber (i.e. sensitive volume) and electrodes (cathode and anode, i.e. the charge collectors). In general, the outer chamber-wall (cathode) is most often spherical or cylindrical and encompasses the, usually rod-shaped, anode.  A voltage is applied to the collector plates and gives rise to an electric field between the two. </w:t>
+      </w:r>
+    </w:p>
+    <w:p>
+      <w:pPr>
+        <w:rPr>
+          <w:lang w:val="en-US" w:eastAsia="en-GB"/>
+        </w:rPr>
+      </w:pPr>
+      <w:r>
+        <w:rPr>
+          <w:lang w:val="en-US" w:eastAsia="en-GB"/>
+        </w:rPr>
+        <w:t xml:space="preserve">When an energetic particle enters the gas-filled chamber the gas molecules are ionized. With enough energy the incoming particles can tear an electron from its atom and produce an ion pair. The electric field between the collector plates attract the newly created charges, the positive ion to the cathode (-) and electron to the anode (+). </w:t>
+      </w:r>
+    </w:p>
+    <w:p>
+      <w:pPr>
+        <w:rPr>
+          <w:lang w:val="en-US" w:eastAsia="en-GB"/>
+        </w:rPr>
+      </w:pPr>
+      <w:r>
+        <w:rPr>
+          <w:lang w:val="en-US" w:eastAsia="en-GB"/>
+        </w:rPr>
+        <w:t xml:space="preserve">A charged particle in an electric field experiences a force and the magnitude of its acceleration depends on the particles mass. The electrons significantly smaller mass (??) causes it to accelerate at a considerably larger rate </w:t>
+      </w:r>
+      <w:r>
+        <w:rPr>
+          <w:lang w:val="en-US" w:eastAsia="en-GB"/>
+        </w:rPr>
+        <w:lastRenderedPageBreak/>
+        <w:t xml:space="preserve">than the </w:t>
+      </w:r>
+      <w:r>
+        <w:rPr>
+          <w:lang w:val="en-US" w:eastAsia="en-GB"/>
+        </w:rPr>
+        <w:t xml:space="preserve">heavy </w:t>
+      </w:r>
+      <w:r>
+        <w:rPr>
+          <w:lang w:val="en-US" w:eastAsia="en-GB"/>
+        </w:rPr>
+        <w:t xml:space="preserve">ion and is thus the first of the two to be collected. The speed at which charge carriers travels depends on the chamber pressure and the applied field strength. </w:t>
+      </w:r>
+    </w:p>
+    <w:p>
+      <w:pPr>
+        <w:rPr>
+          <w:lang w:val="en-US" w:eastAsia="en-GB"/>
+        </w:rPr>
+      </w:pPr>
+    </w:p>
+    <w:p>
+      <w:pPr>
+        <w:rPr>
+          <w:lang w:val="en-US" w:eastAsia="en-GB"/>
+        </w:rPr>
+      </w:pPr>
+      <w:r>
+        <w:rPr>
+          <w:lang w:val="en-US" w:eastAsia="en-GB"/>
+        </w:rPr>
+        <w:t>Ion champers and proportional counters</w:t>
+      </w:r>
+    </w:p>
+    <w:p>
+      <w:pPr>
+        <w:rPr>
+          <w:lang w:val="en-US" w:eastAsia="en-GB"/>
+        </w:rPr>
+      </w:pPr>
+    </w:p>
+    <w:p>
+      <w:pPr>
+        <w:rPr>
+          <w:lang w:val="en-US" w:eastAsia="en-GB"/>
+        </w:rPr>
+      </w:pPr>
+      <w:r>
+        <w:rPr>
+          <w:lang w:val="en-US" w:eastAsia="en-GB"/>
+        </w:rPr>
+        <w:t>Scintillators</w:t>
+      </w:r>
     </w:p>
     <w:p>
       <w:pPr>
         <w:pStyle w:val="ListParagraph"/>
         <w:numPr>
           <w:ilvl w:val="0"/>
-          <w:numId w:val="2"/>
+          <w:numId w:val="3"/>
         </w:numPr>
         <w:rPr>
-          <w:lang w:val="en-US"/>
+          <w:lang w:val="en-US" w:eastAsia="en-GB"/>
+        </w:rPr>
+      </w:pPr>
+      <w:r>
+        <w:rPr>
+          <w:lang w:val="en-US" w:eastAsia="en-GB"/>
+        </w:rPr>
+        <w:t>Basic principle</w:t>
+      </w:r>
+    </w:p>
+    <w:p>
+      <w:pPr>
+        <w:rPr>
+          <w:lang w:val="en-US" w:eastAsia="en-GB"/>
+        </w:rPr>
+      </w:pPr>
+    </w:p>
+    <w:p>
+      <w:pPr>
+        <w:rPr>
+          <w:lang w:val="en-US" w:eastAsia="en-GB"/>
+        </w:rPr>
+      </w:pPr>
+      <w:r>
+        <w:rPr>
+          <w:lang w:val="en-US" w:eastAsia="en-GB"/>
+        </w:rPr>
+        <w:t>Semiconductors</w:t>
+      </w:r>
+    </w:p>
+    <w:p>
+      <w:pPr>
+        <w:pStyle w:val="ListParagraph"/>
+        <w:numPr>
+          <w:ilvl w:val="0"/>
+          <w:numId w:val="3"/>
+        </w:numPr>
+        <w:rPr>
+          <w:lang w:val="en-US" w:eastAsia="en-GB"/>
+        </w:rPr>
+      </w:pPr>
+      <w:r>
+        <w:rPr>
+          <w:lang w:val="en-US" w:eastAsia="en-GB"/>
+        </w:rPr>
+        <w:t>Basic principle</w:t>
+      </w:r>
+    </w:p>
+    <w:p>
+      <w:pPr>
+        <w:rPr>
+          <w:lang w:val="en-US" w:eastAsia="en-GB"/>
+        </w:rPr>
+      </w:pPr>
+    </w:p>
+    <w:p>
+      <w:pPr>
+        <w:rPr>
+          <w:lang w:val="en-US" w:eastAsia="en-GB"/>
+        </w:rPr>
+      </w:pPr>
+    </w:p>
+    <w:p>
+      <w:pPr>
+        <w:rPr>
+          <w:lang w:val="en-US" w:eastAsia="en-GB"/>
+        </w:rPr>
+      </w:pPr>
+    </w:p>
+    <w:p>
+      <w:pPr>
+        <w:rPr>
+          <w:lang w:val="en-US" w:eastAsia="en-GB"/>
+        </w:rPr>
+      </w:pPr>
+      <w:r>
+        <w:rPr>
+          <w:lang w:val="en-US" w:eastAsia="en-GB"/>
+        </w:rPr>
+        <w:t xml:space="preserve">By simply </w:t>
+      </w:r>
+      <w:r>
+        <w:rPr>
+          <w:lang w:val="en-US" w:eastAsia="en-GB"/>
+        </w:rPr>
+        <w:t xml:space="preserve">adding a lining or enriching the chamber, a gas detector can be transformed into a neutron detector. The lining is of solid form and is usually applied to the inner chamber wall. Upon neutron encounter it works as a radiator of ionizing particles. </w:t>
+      </w:r>
+    </w:p>
+    <w:p>
+      <w:pPr>
+        <w:rPr>
+          <w:lang w:val="en-US" w:eastAsia="en-GB"/>
+        </w:rPr>
+      </w:pPr>
+      <w:r>
+        <w:rPr>
+          <w:lang w:val="en-US" w:eastAsia="en-GB"/>
+        </w:rPr>
+        <w:t>Fissile material may also be used to line the detector.  Perks? gamma sensitivity due to high Q value. Fast neutrons.  Enrichment….</w:t>
+      </w:r>
+    </w:p>
+    <w:p>
+      <w:pPr>
+        <w:rPr>
+          <w:lang w:val="en-US" w:eastAsia="en-GB"/>
+        </w:rPr>
+      </w:pPr>
+    </w:p>
+    <w:p>
+      <w:pPr>
+        <w:rPr>
+          <w:lang w:val="en-US" w:eastAsia="en-GB"/>
+        </w:rPr>
+      </w:pPr>
+      <w:r>
+        <w:rPr>
+          <w:lang w:val="en-US" w:eastAsia="en-GB"/>
+        </w:rPr>
+        <w:t xml:space="preserve">Read more about gas…??? How can they be made neutron </w:t>
+      </w:r>
+      <w:proofErr w:type="gramStart"/>
+      <w:r>
+        <w:rPr>
+          <w:lang w:val="en-US" w:eastAsia="en-GB"/>
+        </w:rPr>
+        <w:t>sensitive</w:t>
+      </w:r>
+      <w:proofErr w:type="gramEnd"/>
+    </w:p>
+    <w:p>
+      <w:pPr>
+        <w:ind w:left="360"/>
+        <w:rPr>
+          <w:lang w:val="en-US" w:eastAsia="en-GB"/>
+        </w:rPr>
+      </w:pPr>
+    </w:p>
+    <w:p>
+      <w:pPr>
+        <w:ind w:left="360"/>
+        <w:rPr>
+          <w:lang w:val="en-US" w:eastAsia="en-GB"/>
         </w:rPr>
       </w:pPr>
     </w:p>
@@ -2173,11 +2791,127 @@
       </w:rPr>
     </w:lvl>
   </w:abstractNum>
+  <w:abstractNum w:abstractNumId="2" w15:restartNumberingAfterBreak="0">
+    <w:nsid w:val="64E0254A"/>
+    <w:multiLevelType w:val="hybridMultilevel"/>
+    <w:tmpl w:val="98186284"/>
+    <w:lvl w:ilvl="0" w:tplc="6792E76C">
+      <w:start w:val="3"/>
+      <w:numFmt w:val="bullet"/>
+      <w:lvlText w:val=""/>
+      <w:lvlJc w:val="left"/>
+      <w:pPr>
+        <w:ind w:left="720" w:hanging="360"/>
+      </w:pPr>
+      <w:rPr>
+        <w:rFonts w:ascii="Symbol" w:eastAsiaTheme="minorHAnsi" w:hAnsi="Symbol" w:cstheme="minorBidi" w:hint="default"/>
+      </w:rPr>
+    </w:lvl>
+    <w:lvl w:ilvl="1" w:tplc="08090003" w:tentative="1">
+      <w:start w:val="1"/>
+      <w:numFmt w:val="bullet"/>
+      <w:lvlText w:val="o"/>
+      <w:lvlJc w:val="left"/>
+      <w:pPr>
+        <w:ind w:left="1440" w:hanging="360"/>
+      </w:pPr>
+      <w:rPr>
+        <w:rFonts w:ascii="Courier New" w:hAnsi="Courier New" w:cs="Courier New" w:hint="default"/>
+      </w:rPr>
+    </w:lvl>
+    <w:lvl w:ilvl="2" w:tplc="08090005" w:tentative="1">
+      <w:start w:val="1"/>
+      <w:numFmt w:val="bullet"/>
+      <w:lvlText w:val=""/>
+      <w:lvlJc w:val="left"/>
+      <w:pPr>
+        <w:ind w:left="2160" w:hanging="360"/>
+      </w:pPr>
+      <w:rPr>
+        <w:rFonts w:ascii="Wingdings" w:hAnsi="Wingdings" w:hint="default"/>
+      </w:rPr>
+    </w:lvl>
+    <w:lvl w:ilvl="3" w:tplc="08090001" w:tentative="1">
+      <w:start w:val="1"/>
+      <w:numFmt w:val="bullet"/>
+      <w:lvlText w:val=""/>
+      <w:lvlJc w:val="left"/>
+      <w:pPr>
+        <w:ind w:left="2880" w:hanging="360"/>
+      </w:pPr>
+      <w:rPr>
+        <w:rFonts w:ascii="Symbol" w:hAnsi="Symbol" w:hint="default"/>
+      </w:rPr>
+    </w:lvl>
+    <w:lvl w:ilvl="4" w:tplc="08090003" w:tentative="1">
+      <w:start w:val="1"/>
+      <w:numFmt w:val="bullet"/>
+      <w:lvlText w:val="o"/>
+      <w:lvlJc w:val="left"/>
+      <w:pPr>
+        <w:ind w:left="3600" w:hanging="360"/>
+      </w:pPr>
+      <w:rPr>
+        <w:rFonts w:ascii="Courier New" w:hAnsi="Courier New" w:cs="Courier New" w:hint="default"/>
+      </w:rPr>
+    </w:lvl>
+    <w:lvl w:ilvl="5" w:tplc="08090005" w:tentative="1">
+      <w:start w:val="1"/>
+      <w:numFmt w:val="bullet"/>
+      <w:lvlText w:val=""/>
+      <w:lvlJc w:val="left"/>
+      <w:pPr>
+        <w:ind w:left="4320" w:hanging="360"/>
+      </w:pPr>
+      <w:rPr>
+        <w:rFonts w:ascii="Wingdings" w:hAnsi="Wingdings" w:hint="default"/>
+      </w:rPr>
+    </w:lvl>
+    <w:lvl w:ilvl="6" w:tplc="08090001" w:tentative="1">
+      <w:start w:val="1"/>
+      <w:numFmt w:val="bullet"/>
+      <w:lvlText w:val=""/>
+      <w:lvlJc w:val="left"/>
+      <w:pPr>
+        <w:ind w:left="5040" w:hanging="360"/>
+      </w:pPr>
+      <w:rPr>
+        <w:rFonts w:ascii="Symbol" w:hAnsi="Symbol" w:hint="default"/>
+      </w:rPr>
+    </w:lvl>
+    <w:lvl w:ilvl="7" w:tplc="08090003" w:tentative="1">
+      <w:start w:val="1"/>
+      <w:numFmt w:val="bullet"/>
+      <w:lvlText w:val="o"/>
+      <w:lvlJc w:val="left"/>
+      <w:pPr>
+        <w:ind w:left="5760" w:hanging="360"/>
+      </w:pPr>
+      <w:rPr>
+        <w:rFonts w:ascii="Courier New" w:hAnsi="Courier New" w:cs="Courier New" w:hint="default"/>
+      </w:rPr>
+    </w:lvl>
+    <w:lvl w:ilvl="8" w:tplc="08090005" w:tentative="1">
+      <w:start w:val="1"/>
+      <w:numFmt w:val="bullet"/>
+      <w:lvlText w:val=""/>
+      <w:lvlJc w:val="left"/>
+      <w:pPr>
+        <w:ind w:left="6480" w:hanging="360"/>
+      </w:pPr>
+      <w:rPr>
+        <w:rFonts w:ascii="Wingdings" w:hAnsi="Wingdings" w:hint="default"/>
+      </w:rPr>
+    </w:lvl>
+  </w:abstractNum>
   <w:num w:numId="1">
     <w:abstractNumId w:val="1"/>
   </w:num>
   <w:num w:numId="2">
     <w:abstractNumId w:val="0"/>
+  </w:num>
+  <w:num w:numId="3">
+    <w:abstractNumId w:val="2"/>
   </w:num>
 </w:numbering>
 </file>
@@ -2635,6 +3369,17 @@
       <w:contextualSpacing/>
     </w:pPr>
   </w:style>
+  <w:style w:type="character" w:styleId="Hyperlink">
+    <w:name w:val="Hyperlink"/>
+    <w:basedOn w:val="DefaultParagraphFont"/>
+    <w:uiPriority w:val="99"/>
+    <w:unhideWhenUsed/>
+    <w:rsid w:val="006E48CC"/>
+    <w:rPr>
+      <w:color w:val="0563C1" w:themeColor="hyperlink"/>
+      <w:u w:val="single"/>
+    </w:rPr>
+  </w:style>
 </w:styles>
 </file>
 

</xml_diff>